<commit_message>
new doc on thought synthesis
</commit_message>
<xml_diff>
--- a/ThoughtSynthesis.docx
+++ b/ThoughtSynthesis.docx
@@ -39,13 +39,42 @@
         <w:t>A thought particle c</w:t>
       </w:r>
       <w:r>
-        <w:t xml:space="preserve">an be object particle denoted with V </w:t>
+        <w:t>an be</w:t>
+      </w:r>
+      <w:r>
+        <w:t xml:space="preserve"> an</w:t>
+      </w:r>
+      <w:r>
+        <w:t xml:space="preserve"> </w:t>
+      </w:r>
+      <w:r>
+        <w:rPr>
+          <w:i/>
+          <w:iCs/>
+        </w:rPr>
+        <w:t>object particle</w:t>
+      </w:r>
+      <w:r>
+        <w:t xml:space="preserve"> denoted with V </w:t>
       </w:r>
       <w:r>
         <w:t xml:space="preserve">(corresponding to a vertex in the thought DAG) </w:t>
       </w:r>
       <w:r>
-        <w:t>or connecting particle denoted with A</w:t>
+        <w:t xml:space="preserve">or </w:t>
+      </w:r>
+      <w:r>
+        <w:t xml:space="preserve">a </w:t>
+      </w:r>
+      <w:r>
+        <w:rPr>
+          <w:i/>
+          <w:iCs/>
+        </w:rPr>
+        <w:t>connecting particle</w:t>
+      </w:r>
+      <w:r>
+        <w:t xml:space="preserve"> denoted with A</w:t>
       </w:r>
       <w:r>
         <w:t xml:space="preserve"> (corresponding to an arc in the thought DAG)</w:t>
@@ -54,15 +83,43 @@
         <w:t>.</w:t>
       </w:r>
       <w:r>
-        <w:t xml:space="preserve"> The object particle is also known as V-particle and the connecting particle is known as A-particle.</w:t>
-      </w:r>
-    </w:p>
-    <w:p>
-      <w:pPr>
-        <w:spacing w:after="0" w:line="240" w:lineRule="auto"/>
-      </w:pPr>
-      <w:r>
-        <w:t xml:space="preserve">When parsing a new thought we </w:t>
+        <w:t xml:space="preserve"> The object particle is also known as </w:t>
+      </w:r>
+      <w:r>
+        <w:rPr>
+          <w:i/>
+          <w:iCs/>
+        </w:rPr>
+        <w:t>V-particle</w:t>
+      </w:r>
+      <w:r>
+        <w:t xml:space="preserve"> and the connecting particle is known as </w:t>
+      </w:r>
+      <w:r>
+        <w:rPr>
+          <w:i/>
+          <w:iCs/>
+        </w:rPr>
+        <w:t>A-particle</w:t>
+      </w:r>
+      <w:r>
+        <w:t>.</w:t>
+      </w:r>
+    </w:p>
+    <w:p>
+      <w:pPr>
+        <w:spacing w:after="0" w:line="240" w:lineRule="auto"/>
+      </w:pPr>
+      <w:r>
+        <w:t xml:space="preserve">When parsing a new </w:t>
+      </w:r>
+      <w:proofErr w:type="gramStart"/>
+      <w:r>
+        <w:t>thought</w:t>
+      </w:r>
+      <w:proofErr w:type="gramEnd"/>
+      <w:r>
+        <w:t xml:space="preserve"> we </w:t>
       </w:r>
       <w:r>
         <w:t>construct the thought path:</w:t>
@@ -73,7 +130,15 @@
         <w:spacing w:after="0" w:line="240" w:lineRule="auto"/>
       </w:pPr>
       <w:r>
-        <w:t>&lt; V1 A1 V2 A3 V3 A4 … Ak-1 Vk &gt;</w:t>
+        <w:t xml:space="preserve">&lt; V1 A1 V2 A3 V3 A4 … Ak-1 </w:t>
+      </w:r>
+      <w:proofErr w:type="spellStart"/>
+      <w:r>
+        <w:t>Vk</w:t>
+      </w:r>
+      <w:proofErr w:type="spellEnd"/>
+      <w:r>
+        <w:t xml:space="preserve"> &gt;</w:t>
       </w:r>
     </w:p>
     <w:p>
@@ -95,7 +160,15 @@
         <w:spacing w:after="0" w:line="240" w:lineRule="auto"/>
       </w:pPr>
       <w:r>
-        <w:t>&lt; V1 A1 V2 A3 V3 A4 … Ak-1 Vk &gt;</w:t>
+        <w:t xml:space="preserve">&lt; V1 A1 V2 A3 V3 A4 … Ak-1 </w:t>
+      </w:r>
+      <w:proofErr w:type="spellStart"/>
+      <w:r>
+        <w:t>Vk</w:t>
+      </w:r>
+      <w:proofErr w:type="spellEnd"/>
+      <w:r>
+        <w:t xml:space="preserve"> &gt;</w:t>
       </w:r>
     </w:p>
     <w:p>
@@ -124,7 +197,23 @@
         <w:spacing w:after="0" w:line="240" w:lineRule="auto"/>
       </w:pPr>
       <w:r>
-        <w:t>Compound thought particle is a subset of a thought path starting with object particle Vstart followed by connecting particle A1, etc, and ending with object particle Vend</w:t>
+        <w:t xml:space="preserve">Compound thought particle is a subset of a thought path starting with object particle </w:t>
+      </w:r>
+      <w:proofErr w:type="spellStart"/>
+      <w:r>
+        <w:t>Vstart</w:t>
+      </w:r>
+      <w:proofErr w:type="spellEnd"/>
+      <w:r>
+        <w:t xml:space="preserve"> followed by connecting particle A1, </w:t>
+      </w:r>
+      <w:proofErr w:type="spellStart"/>
+      <w:r>
+        <w:t>etc</w:t>
+      </w:r>
+      <w:proofErr w:type="spellEnd"/>
+      <w:r>
+        <w:t>, and ending with object particle Vend</w:t>
       </w:r>
       <w:r>
         <w:t>. It is denoted by square brackets in which the sub-particles are enclosed</w:t>
@@ -138,7 +227,23 @@
         <w:spacing w:after="0" w:line="240" w:lineRule="auto"/>
       </w:pPr>
       <w:r>
-        <w:t>[ Vstart A1 V1  … Vend ]</w:t>
+        <w:t xml:space="preserve">[ </w:t>
+      </w:r>
+      <w:proofErr w:type="spellStart"/>
+      <w:r>
+        <w:t>Vstart</w:t>
+      </w:r>
+      <w:proofErr w:type="spellEnd"/>
+      <w:r>
+        <w:t xml:space="preserve"> A1 V</w:t>
+      </w:r>
+      <w:proofErr w:type="gramStart"/>
+      <w:r>
+        <w:t>1  …</w:t>
+      </w:r>
+      <w:proofErr w:type="gramEnd"/>
+      <w:r>
+        <w:t xml:space="preserve"> Vend ]</w:t>
       </w:r>
     </w:p>
     <w:p>
@@ -162,8 +267,26 @@
       <w:pPr>
         <w:spacing w:after="0" w:line="240" w:lineRule="auto"/>
       </w:pPr>
-      <w:r>
-        <w:t>{ Astart V1 … Aend }</w:t>
+      <w:proofErr w:type="gramStart"/>
+      <w:r>
+        <w:t xml:space="preserve">{ </w:t>
+      </w:r>
+      <w:proofErr w:type="spellStart"/>
+      <w:r>
+        <w:t>Astart</w:t>
+      </w:r>
+      <w:proofErr w:type="spellEnd"/>
+      <w:proofErr w:type="gramEnd"/>
+      <w:r>
+        <w:t xml:space="preserve"> V1 … </w:t>
+      </w:r>
+      <w:proofErr w:type="spellStart"/>
+      <w:r>
+        <w:t>Aend</w:t>
+      </w:r>
+      <w:proofErr w:type="spellEnd"/>
+      <w:r>
+        <w:t xml:space="preserve"> }</w:t>
       </w:r>
     </w:p>
     <w:p>
@@ -181,14 +304,26 @@
       <w:r>
         <w:t>[</w:t>
       </w:r>
+      <w:proofErr w:type="spellStart"/>
+      <w:proofErr w:type="gramStart"/>
       <w:r>
         <w:t>i,j</w:t>
       </w:r>
+      <w:proofErr w:type="spellEnd"/>
+      <w:proofErr w:type="gramEnd"/>
       <w:r>
         <w:t>]</w:t>
       </w:r>
       <w:r>
-        <w:t xml:space="preserve"> where 0 &lt; i &lt; m, 0 &lt; j &lt; n</w:t>
+        <w:t xml:space="preserve"> where 0 &lt; </w:t>
+      </w:r>
+      <w:proofErr w:type="spellStart"/>
+      <w:r>
+        <w:t>i</w:t>
+      </w:r>
+      <w:proofErr w:type="spellEnd"/>
+      <w:r>
+        <w:t xml:space="preserve"> &lt; m, 0 &lt; j &lt; n</w:t>
       </w:r>
     </w:p>
     <w:p>
@@ -203,16 +338,60 @@
       <w:pPr>
         <w:spacing w:after="0" w:line="240" w:lineRule="auto"/>
       </w:pPr>
-      <w:r>
-        <w:t>Vcomp = [ Vstart A1 V2 … Vend ]</w:t>
-      </w:r>
-    </w:p>
-    <w:p>
-      <w:pPr>
-        <w:spacing w:after="0" w:line="240" w:lineRule="auto"/>
-      </w:pPr>
-      <w:r>
-        <w:t>Sig(Vstart) = Sstart[i,j]</w:t>
+      <w:proofErr w:type="spellStart"/>
+      <w:r>
+        <w:t>Vcomp</w:t>
+      </w:r>
+      <w:proofErr w:type="spellEnd"/>
+      <w:r>
+        <w:t xml:space="preserve"> = [ </w:t>
+      </w:r>
+      <w:proofErr w:type="spellStart"/>
+      <w:r>
+        <w:t>Vstart</w:t>
+      </w:r>
+      <w:proofErr w:type="spellEnd"/>
+      <w:r>
+        <w:t xml:space="preserve"> A1 V2 … </w:t>
+      </w:r>
+      <w:proofErr w:type="gramStart"/>
+      <w:r>
+        <w:t>Vend ]</w:t>
+      </w:r>
+      <w:proofErr w:type="gramEnd"/>
+    </w:p>
+    <w:p>
+      <w:pPr>
+        <w:spacing w:after="0" w:line="240" w:lineRule="auto"/>
+      </w:pPr>
+      <w:proofErr w:type="gramStart"/>
+      <w:r>
+        <w:t>Sig(</w:t>
+      </w:r>
+      <w:proofErr w:type="spellStart"/>
+      <w:proofErr w:type="gramEnd"/>
+      <w:r>
+        <w:t>Vstart</w:t>
+      </w:r>
+      <w:proofErr w:type="spellEnd"/>
+      <w:r>
+        <w:t xml:space="preserve">) = </w:t>
+      </w:r>
+      <w:proofErr w:type="spellStart"/>
+      <w:r>
+        <w:t>Sstart</w:t>
+      </w:r>
+      <w:proofErr w:type="spellEnd"/>
+      <w:r>
+        <w:t>[</w:t>
+      </w:r>
+      <w:proofErr w:type="spellStart"/>
+      <w:r>
+        <w:t>i,j</w:t>
+      </w:r>
+      <w:proofErr w:type="spellEnd"/>
+      <w:r>
+        <w:t>]</w:t>
       </w:r>
     </w:p>
     <w:p>
@@ -222,27 +401,57 @@
       <w:r>
         <w:t>Sig(A1) = S1[</w:t>
       </w:r>
+      <w:proofErr w:type="spellStart"/>
+      <w:proofErr w:type="gramStart"/>
       <w:r>
         <w:t>i</w:t>
       </w:r>
       <w:r>
-        <w:t>,j]</w:t>
-      </w:r>
-    </w:p>
-    <w:p>
-      <w:pPr>
-        <w:spacing w:after="0" w:line="240" w:lineRule="auto"/>
-      </w:pPr>
-      <w:r>
-        <w:t>Sig(V2) = S2[I,j]</w:t>
-      </w:r>
-    </w:p>
-    <w:p>
-      <w:pPr>
-        <w:spacing w:after="0" w:line="240" w:lineRule="auto"/>
-      </w:pPr>
-      <w:r>
-        <w:t xml:space="preserve">Sig([Vstart A1 V2]) = </w:t>
+        <w:t>,j</w:t>
+      </w:r>
+      <w:proofErr w:type="spellEnd"/>
+      <w:proofErr w:type="gramEnd"/>
+      <w:r>
+        <w:t>]</w:t>
+      </w:r>
+    </w:p>
+    <w:p>
+      <w:pPr>
+        <w:spacing w:after="0" w:line="240" w:lineRule="auto"/>
+      </w:pPr>
+      <w:r>
+        <w:t>Sig(V2) = S2[</w:t>
+      </w:r>
+      <w:proofErr w:type="spellStart"/>
+      <w:proofErr w:type="gramStart"/>
+      <w:r>
+        <w:t>I,j</w:t>
+      </w:r>
+      <w:proofErr w:type="spellEnd"/>
+      <w:proofErr w:type="gramEnd"/>
+      <w:r>
+        <w:t>]</w:t>
+      </w:r>
+    </w:p>
+    <w:p>
+      <w:pPr>
+        <w:spacing w:after="0" w:line="240" w:lineRule="auto"/>
+      </w:pPr>
+      <w:proofErr w:type="gramStart"/>
+      <w:r>
+        <w:t>Sig(</w:t>
+      </w:r>
+      <w:proofErr w:type="gramEnd"/>
+      <w:r>
+        <w:t>[</w:t>
+      </w:r>
+      <w:proofErr w:type="spellStart"/>
+      <w:r>
+        <w:t>Vstart</w:t>
+      </w:r>
+      <w:proofErr w:type="spellEnd"/>
+      <w:r>
+        <w:t xml:space="preserve"> A1 V2]) = </w:t>
       </w:r>
       <w:r>
         <w:t>Op</w:t>
@@ -260,7 +469,15 @@
         <w:t>} (A1) (</w:t>
       </w:r>
       <w:r>
-        <w:t>Sig(Vstart)</w:t>
+        <w:t>Sig(</w:t>
+      </w:r>
+      <w:proofErr w:type="spellStart"/>
+      <w:r>
+        <w:t>Vstart</w:t>
+      </w:r>
+      <w:proofErr w:type="spellEnd"/>
+      <w:r>
+        <w:t>)</w:t>
       </w:r>
       <w:r>
         <w:t>) +</w:t>
@@ -284,7 +501,15 @@
         <w:t>)</w:t>
       </w:r>
       <w:r>
-        <w:t xml:space="preserve"> which is also mxn matrix</w:t>
+        <w:t xml:space="preserve"> which is also </w:t>
+      </w:r>
+      <w:proofErr w:type="spellStart"/>
+      <w:r>
+        <w:t>mxn</w:t>
+      </w:r>
+      <w:proofErr w:type="spellEnd"/>
+      <w:r>
+        <w:t xml:space="preserve"> matrix</w:t>
       </w:r>
     </w:p>
     <w:p>
@@ -311,6 +536,27 @@
       </w:r>
       <w:r>
         <w:t xml:space="preserve">. </w:t>
+      </w:r>
+    </w:p>
+    <w:p>
+      <w:pPr>
+        <w:spacing w:after="0" w:line="240" w:lineRule="auto"/>
+      </w:pPr>
+      <w:proofErr w:type="gramStart"/>
+      <w:r>
+        <w:t>Obviously</w:t>
+      </w:r>
+      <w:proofErr w:type="gramEnd"/>
+      <w:r>
+        <w:t xml:space="preserve"> the signature of every compound thought particle is </w:t>
+      </w:r>
+      <w:proofErr w:type="spellStart"/>
+      <w:r>
+        <w:t>mxn</w:t>
+      </w:r>
+      <w:proofErr w:type="spellEnd"/>
+      <w:r>
+        <w:t xml:space="preserve"> matrix.</w:t>
       </w:r>
     </w:p>
     <w:p>

</xml_diff>

<commit_message>
update doc on thought synth
</commit_message>
<xml_diff>
--- a/ThoughtSynthesis.docx
+++ b/ThoughtSynthesis.docx
@@ -119,7 +119,15 @@
         <w:spacing w:after="0" w:line="240" w:lineRule="auto"/>
       </w:pPr>
       <w:r>
-        <w:t xml:space="preserve">When parsing a new thought we </w:t>
+        <w:t xml:space="preserve">When parsing a new </w:t>
+      </w:r>
+      <w:proofErr w:type="gramStart"/>
+      <w:r>
+        <w:t>thought</w:t>
+      </w:r>
+      <w:proofErr w:type="gramEnd"/>
+      <w:r>
+        <w:t xml:space="preserve"> we </w:t>
       </w:r>
       <w:r>
         <w:t>construct the thought path</w:t>
@@ -331,7 +339,15 @@
       </w:r>
       <w:proofErr w:type="spellEnd"/>
       <w:r>
-        <w:t xml:space="preserve"> A1 V1  … Vend ]</w:t>
+        <w:t xml:space="preserve"> A1 V</w:t>
+      </w:r>
+      <w:proofErr w:type="gramStart"/>
+      <w:r>
+        <w:t>1  …</w:t>
+      </w:r>
+      <w:proofErr w:type="gramEnd"/>
+      <w:r>
+        <w:t xml:space="preserve"> Vend ]</w:t>
       </w:r>
     </w:p>
     <w:p>
@@ -355,6 +371,7 @@
       <w:pPr>
         <w:spacing w:after="0" w:line="240" w:lineRule="auto"/>
       </w:pPr>
+      <w:proofErr w:type="gramStart"/>
       <w:r>
         <w:t xml:space="preserve">{ </w:t>
       </w:r>
@@ -363,6 +380,7 @@
         <w:t>Astart</w:t>
       </w:r>
       <w:proofErr w:type="spellEnd"/>
+      <w:proofErr w:type="gramEnd"/>
       <w:r>
         <w:t xml:space="preserve"> V1 … </w:t>
       </w:r>
@@ -399,10 +417,12 @@
         <w:t>[</w:t>
       </w:r>
       <w:proofErr w:type="spellStart"/>
+      <w:proofErr w:type="gramStart"/>
       <w:r>
         <w:t>i,j</w:t>
       </w:r>
       <w:proofErr w:type="spellEnd"/>
+      <w:proofErr w:type="gramEnd"/>
       <w:r>
         <w:t>]</w:t>
       </w:r>
@@ -444,17 +464,24 @@
       </w:r>
       <w:proofErr w:type="spellEnd"/>
       <w:r>
-        <w:t xml:space="preserve"> A1 V2 … Vend ]</w:t>
-      </w:r>
-    </w:p>
-    <w:p>
-      <w:pPr>
-        <w:spacing w:after="0" w:line="240" w:lineRule="auto"/>
-      </w:pPr>
+        <w:t xml:space="preserve"> A1 V2 … </w:t>
+      </w:r>
+      <w:proofErr w:type="gramStart"/>
+      <w:r>
+        <w:t>Vend ]</w:t>
+      </w:r>
+      <w:proofErr w:type="gramEnd"/>
+    </w:p>
+    <w:p>
+      <w:pPr>
+        <w:spacing w:after="0" w:line="240" w:lineRule="auto"/>
+      </w:pPr>
+      <w:proofErr w:type="gramStart"/>
       <w:r>
         <w:t>Sig(</w:t>
       </w:r>
       <w:proofErr w:type="spellStart"/>
+      <w:proofErr w:type="gramEnd"/>
       <w:r>
         <w:t>Vstart</w:t>
       </w:r>
@@ -487,6 +514,7 @@
         <w:t>Sig(A1) = S1[</w:t>
       </w:r>
       <w:proofErr w:type="spellStart"/>
+      <w:proofErr w:type="gramStart"/>
       <w:r>
         <w:t>i</w:t>
       </w:r>
@@ -494,6 +522,7 @@
         <w:t>,j</w:t>
       </w:r>
       <w:proofErr w:type="spellEnd"/>
+      <w:proofErr w:type="gramEnd"/>
       <w:r>
         <w:t>]</w:t>
       </w:r>
@@ -506,10 +535,12 @@
         <w:t>Sig(V2) = S2[</w:t>
       </w:r>
       <w:proofErr w:type="spellStart"/>
+      <w:proofErr w:type="gramStart"/>
       <w:r>
         <w:t>I,j</w:t>
       </w:r>
       <w:proofErr w:type="spellEnd"/>
+      <w:proofErr w:type="gramEnd"/>
       <w:r>
         <w:t>]</w:t>
       </w:r>
@@ -518,8 +549,13 @@
       <w:pPr>
         <w:spacing w:after="0" w:line="240" w:lineRule="auto"/>
       </w:pPr>
-      <w:r>
-        <w:t>Sig([</w:t>
+      <w:proofErr w:type="gramStart"/>
+      <w:r>
+        <w:t>Sig(</w:t>
+      </w:r>
+      <w:proofErr w:type="gramEnd"/>
+      <w:r>
+        <w:t>[</w:t>
       </w:r>
       <w:proofErr w:type="spellStart"/>
       <w:r>
@@ -647,8 +683,13 @@
       <w:pPr>
         <w:spacing w:after="0" w:line="240" w:lineRule="auto"/>
       </w:pPr>
-      <w:r>
-        <w:t>Sig([</w:t>
+      <w:proofErr w:type="gramStart"/>
+      <w:r>
+        <w:t>Sig(</w:t>
+      </w:r>
+      <w:proofErr w:type="gramEnd"/>
+      <w:r>
+        <w:t>[</w:t>
       </w:r>
       <w:proofErr w:type="spellStart"/>
       <w:r>
@@ -701,8 +742,13 @@
       <w:pPr>
         <w:spacing w:after="0" w:line="240" w:lineRule="auto"/>
       </w:pPr>
-      <w:r>
-        <w:t xml:space="preserve">Obviously the signature of every compound thought particle is </w:t>
+      <w:proofErr w:type="gramStart"/>
+      <w:r>
+        <w:t>Obviously</w:t>
+      </w:r>
+      <w:proofErr w:type="gramEnd"/>
+      <w:r>
+        <w:t xml:space="preserve"> the signature of every compound thought particle is </w:t>
       </w:r>
       <w:proofErr w:type="spellStart"/>
       <w:r>
@@ -870,10 +916,12 @@
       <w:pPr>
         <w:spacing w:after="0" w:line="240" w:lineRule="auto"/>
       </w:pPr>
+      <w:proofErr w:type="gramStart"/>
       <w:r>
         <w:t>Prop(</w:t>
       </w:r>
       <w:proofErr w:type="spellStart"/>
+      <w:proofErr w:type="gramEnd"/>
       <w:r>
         <w:t>Ak</w:t>
       </w:r>
@@ -946,27 +994,20 @@
         <w:spacing w:after="0" w:line="240" w:lineRule="auto"/>
       </w:pPr>
       <w:r>
-        <w:t xml:space="preserve">P   = [ </w:t>
-      </w:r>
-      <w:r>
-        <w:t>V1 A1 V2 A3 V3</w:t>
-      </w:r>
-      <w:r>
-        <w:t xml:space="preserve"> ]</w:t>
-      </w:r>
-    </w:p>
-    <w:p>
-      <w:pPr>
-        <w:spacing w:after="0" w:line="240" w:lineRule="auto"/>
-      </w:pPr>
-      <w:r>
-        <w:t xml:space="preserve">  </w:t>
-      </w:r>
-      <w:r>
-        <w:t xml:space="preserve">          </w:t>
-      </w:r>
-      <w:r>
-        <w:t xml:space="preserve">|____Ak___|  </w:t>
+        <w:t>P   = [ V1 A1 V2 A3 V</w:t>
+      </w:r>
+      <w:proofErr w:type="gramStart"/>
+      <w:r>
+        <w:t>3 ]</w:t>
+      </w:r>
+      <w:proofErr w:type="gramEnd"/>
+    </w:p>
+    <w:p>
+      <w:pPr>
+        <w:spacing w:after="0" w:line="240" w:lineRule="auto"/>
+      </w:pPr>
+      <w:r>
+        <w:t xml:space="preserve">            |____Ak___|  </w:t>
       </w:r>
     </w:p>
     <w:p>
@@ -984,679 +1025,607 @@
       <w:r>
         <w:t xml:space="preserve">Sig(P) = </w:t>
       </w:r>
-      <w:r>
-        <w:t>Sig([V1 A1 V2 A3 V3]) + Sig([V1 Ak V3])</w:t>
-      </w:r>
-    </w:p>
-    <w:p>
-      <w:pPr>
-        <w:spacing w:after="0" w:line="240" w:lineRule="auto"/>
-      </w:pPr>
-    </w:p>
-    <w:p>
-      <w:pPr>
-        <w:spacing w:after="0" w:line="240" w:lineRule="auto"/>
-      </w:pPr>
-      <w:r>
-        <w:t>Th</w:t>
-      </w:r>
-      <w:r>
-        <w:t>e</w:t>
+      <w:proofErr w:type="gramStart"/>
+      <w:r>
+        <w:t>Sig(</w:t>
+      </w:r>
+      <w:proofErr w:type="gramEnd"/>
+      <w:r>
+        <w:t>[V1 A1 V2 A3 V3]) + Sig([V1 Ak V3])</w:t>
+      </w:r>
+    </w:p>
+    <w:p>
+      <w:pPr>
+        <w:spacing w:after="0" w:line="240" w:lineRule="auto"/>
+      </w:pPr>
+    </w:p>
+    <w:p>
+      <w:pPr>
+        <w:spacing w:after="0" w:line="240" w:lineRule="auto"/>
+      </w:pPr>
+      <w:r>
+        <w:t xml:space="preserve">The </w:t>
+      </w:r>
+      <w:r>
+        <w:rPr>
+          <w:i/>
+          <w:iCs/>
+        </w:rPr>
+        <w:t>secondary</w:t>
+      </w:r>
+      <w:r>
+        <w:t xml:space="preserve"> and </w:t>
+      </w:r>
+      <w:r>
+        <w:rPr>
+          <w:i/>
+          <w:iCs/>
+        </w:rPr>
+        <w:t>remote</w:t>
+      </w:r>
+      <w:r>
+        <w:t xml:space="preserve"> link properties will affect the LA and the RA operators in a very specific way. For the case of the secondary link </w:t>
+      </w:r>
+      <w:proofErr w:type="spellStart"/>
+      <w:r>
+        <w:t>LA</w:t>
+      </w:r>
+      <w:r>
+        <w:t>k</w:t>
+      </w:r>
+      <w:proofErr w:type="spellEnd"/>
+      <w:r>
+        <w:t>(V</w:t>
+      </w:r>
+      <w:r>
+        <w:t>1</w:t>
+      </w:r>
+      <w:r>
+        <w:t xml:space="preserve">) and </w:t>
+      </w:r>
+      <w:proofErr w:type="spellStart"/>
+      <w:r>
+        <w:t>RA</w:t>
+      </w:r>
+      <w:r>
+        <w:t>k</w:t>
+      </w:r>
+      <w:proofErr w:type="spellEnd"/>
+      <w:r>
+        <w:t>(V</w:t>
+      </w:r>
+      <w:r>
+        <w:t>3</w:t>
+      </w:r>
+      <w:r>
+        <w:t>) will shift the signatures of V</w:t>
+      </w:r>
+      <w:r>
+        <w:t>1</w:t>
+      </w:r>
+      <w:r>
+        <w:t xml:space="preserve"> and V</w:t>
+      </w:r>
+      <w:r>
+        <w:t>3</w:t>
+      </w:r>
+      <w:r>
+        <w:t xml:space="preserve"> such that the final matrix Sig(V</w:t>
+      </w:r>
+      <w:r>
+        <w:t>1</w:t>
+      </w:r>
+      <w:r>
+        <w:t xml:space="preserve">) + </w:t>
+      </w:r>
+      <w:proofErr w:type="spellStart"/>
+      <w:r>
+        <w:t>LA</w:t>
+      </w:r>
+      <w:r>
+        <w:t>k</w:t>
+      </w:r>
+      <w:proofErr w:type="spellEnd"/>
+      <w:r>
+        <w:t>(V</w:t>
+      </w:r>
+      <w:r>
+        <w:t>1</w:t>
+      </w:r>
+      <w:r>
+        <w:t>) + Sig(V</w:t>
+      </w:r>
+      <w:r>
+        <w:t>3</w:t>
+      </w:r>
+      <w:r>
+        <w:t xml:space="preserve">) + </w:t>
+      </w:r>
+      <w:proofErr w:type="spellStart"/>
+      <w:r>
+        <w:t>RA</w:t>
+      </w:r>
+      <w:r>
+        <w:t>k</w:t>
+      </w:r>
+      <w:proofErr w:type="spellEnd"/>
+      <w:r>
+        <w:t>(V</w:t>
+      </w:r>
+      <w:r>
+        <w:t>3</w:t>
+      </w:r>
+      <w:r>
+        <w:t>) will contain information for this secondary link</w:t>
+      </w:r>
+      <w:r>
+        <w:t xml:space="preserve"> and the particles it connects</w:t>
+      </w:r>
+      <w:r>
+        <w:t>. Similar</w:t>
       </w:r>
       <w:r>
         <w:t xml:space="preserve"> </w:t>
       </w:r>
       <w:r>
-        <w:rPr>
-          <w:i/>
-          <w:iCs/>
-        </w:rPr>
-        <w:t>secondary</w:t>
-      </w:r>
-      <w:r>
-        <w:t xml:space="preserve"> and </w:t>
-      </w:r>
-      <w:r>
-        <w:rPr>
-          <w:i/>
-          <w:iCs/>
-        </w:rPr>
+        <w:t xml:space="preserve">expansion holds for the case of remote link. For </w:t>
+      </w:r>
+      <w:proofErr w:type="gramStart"/>
+      <w:r>
+        <w:t>instance</w:t>
+      </w:r>
+      <w:proofErr w:type="gramEnd"/>
+      <w:r>
+        <w:t xml:space="preserve"> for the </w:t>
+      </w:r>
+      <w:proofErr w:type="spellStart"/>
+      <w:r>
+        <w:t>subparticle</w:t>
+      </w:r>
+      <w:proofErr w:type="spellEnd"/>
+      <w:r>
+        <w:t xml:space="preserve"> P = [V1 A1 V2 A3 V3] shown </w:t>
+      </w:r>
+      <w:r>
+        <w:t xml:space="preserve">on Fig 2 </w:t>
+      </w:r>
+      <w:r>
+        <w:t>we can write</w:t>
+      </w:r>
+    </w:p>
+    <w:p>
+      <w:pPr>
+        <w:spacing w:after="0" w:line="240" w:lineRule="auto"/>
+      </w:pPr>
+      <w:r>
+        <w:t xml:space="preserve">Sig(P) = </w:t>
+      </w:r>
+      <w:proofErr w:type="gramStart"/>
+      <w:r>
+        <w:t>Sig(</w:t>
+      </w:r>
+      <w:proofErr w:type="gramEnd"/>
+      <w:r>
+        <w:t xml:space="preserve">[V1 A1 V2 A3 V3]) + </w:t>
+      </w:r>
+      <w:r>
+        <w:t xml:space="preserve">Sig([V1 Ak V3]) + Sig([V3 Ak+1 </w:t>
+      </w:r>
+      <w:proofErr w:type="spellStart"/>
+      <w:r>
+        <w:t>Vother</w:t>
+      </w:r>
+      <w:proofErr w:type="spellEnd"/>
+      <w:r>
+        <w:t>])</w:t>
+      </w:r>
+    </w:p>
+    <w:p>
+      <w:pPr>
+        <w:spacing w:after="0" w:line="240" w:lineRule="auto"/>
+      </w:pPr>
+      <w:r>
+        <w:t xml:space="preserve">Here </w:t>
+      </w:r>
+      <w:proofErr w:type="gramStart"/>
+      <w:r>
+        <w:t>Sig(</w:t>
+      </w:r>
+      <w:proofErr w:type="gramEnd"/>
+      <w:r>
+        <w:t xml:space="preserve">[V3 Ak+1 </w:t>
+      </w:r>
+      <w:proofErr w:type="spellStart"/>
+      <w:r>
+        <w:t>Vother</w:t>
+      </w:r>
+      <w:proofErr w:type="spellEnd"/>
+      <w:r>
+        <w:t>]) = LAk+1(V3)</w:t>
+      </w:r>
+      <w:r>
+        <w:t>+RAk+1(</w:t>
+      </w:r>
+      <w:proofErr w:type="spellStart"/>
+      <w:r>
+        <w:t>Vother</w:t>
+      </w:r>
+      <w:proofErr w:type="spellEnd"/>
+      <w:r>
+        <w:t>)</w:t>
+      </w:r>
+    </w:p>
+    <w:p>
+      <w:pPr>
+        <w:spacing w:after="0" w:line="240" w:lineRule="auto"/>
+      </w:pPr>
+      <w:r>
+        <w:t>For the case of the remote link L</w:t>
+      </w:r>
+      <w:r>
+        <w:t>A</w:t>
+      </w:r>
+      <w:r>
+        <w:t>k+1(V3) and RAk+1(</w:t>
+      </w:r>
+      <w:proofErr w:type="spellStart"/>
+      <w:r>
+        <w:t>Vother</w:t>
+      </w:r>
+      <w:proofErr w:type="spellEnd"/>
+      <w:r>
+        <w:t xml:space="preserve">) will shift the signatures of V3 and </w:t>
+      </w:r>
+      <w:proofErr w:type="spellStart"/>
+      <w:r>
+        <w:t>Vother</w:t>
+      </w:r>
+      <w:proofErr w:type="spellEnd"/>
+      <w:r>
+        <w:t xml:space="preserve"> such that the final matrix Sig(V</w:t>
+      </w:r>
+      <w:r>
+        <w:t>3</w:t>
+      </w:r>
+      <w:r>
+        <w:t>) + L</w:t>
+      </w:r>
+      <w:r>
+        <w:t>Ak+1</w:t>
+      </w:r>
+      <w:r>
+        <w:t>(V</w:t>
+      </w:r>
+      <w:r>
+        <w:t>3</w:t>
+      </w:r>
+      <w:r>
+        <w:t>) + Sig(</w:t>
+      </w:r>
+      <w:proofErr w:type="spellStart"/>
+      <w:r>
+        <w:t>V</w:t>
+      </w:r>
+      <w:r>
+        <w:t>other</w:t>
+      </w:r>
+      <w:proofErr w:type="spellEnd"/>
+      <w:r>
+        <w:t>) + RA</w:t>
+      </w:r>
+      <w:r>
+        <w:t>k+1</w:t>
+      </w:r>
+      <w:r>
+        <w:t>(</w:t>
+      </w:r>
+      <w:proofErr w:type="spellStart"/>
+      <w:r>
+        <w:t>V</w:t>
+      </w:r>
+      <w:r>
+        <w:t>other</w:t>
+      </w:r>
+      <w:proofErr w:type="spellEnd"/>
+      <w:r>
+        <w:t xml:space="preserve">) will contain information for this </w:t>
+      </w:r>
+      <w:r>
         <w:t>remote</w:t>
       </w:r>
       <w:r>
-        <w:t xml:space="preserve"> link </w:t>
-      </w:r>
-      <w:r>
-        <w:t xml:space="preserve">properties will affect the LA and the RA operators in </w:t>
+        <w:t xml:space="preserve"> link</w:t>
+      </w:r>
+      <w:r>
+        <w:t xml:space="preserve"> as well as the particles it connects including the remote object particle</w:t>
+      </w:r>
+      <w:r>
+        <w:t xml:space="preserve"> </w:t>
+      </w:r>
+      <w:proofErr w:type="spellStart"/>
+      <w:r>
+        <w:t>Vother</w:t>
+      </w:r>
+      <w:proofErr w:type="spellEnd"/>
+      <w:r>
+        <w:t>.</w:t>
+      </w:r>
+    </w:p>
+    <w:p>
+      <w:pPr>
+        <w:spacing w:after="0" w:line="240" w:lineRule="auto"/>
+      </w:pPr>
+      <w:r>
+        <w:t xml:space="preserve"> </w:t>
+      </w:r>
+    </w:p>
+    <w:p>
+      <w:pPr>
+        <w:spacing w:after="0" w:line="240" w:lineRule="auto"/>
+      </w:pPr>
+      <w:r>
+        <w:t xml:space="preserve">Particle properties and encoding them </w:t>
+      </w:r>
+      <w:r>
+        <w:t>within</w:t>
+      </w:r>
+      <w:r>
+        <w:t xml:space="preserve"> particle signature</w:t>
+      </w:r>
+    </w:p>
+    <w:p>
+      <w:pPr>
+        <w:spacing w:after="0" w:line="240" w:lineRule="auto"/>
+      </w:pPr>
+      <w:r>
+        <w:t xml:space="preserve">Properties are encoded in specific regions in the particle signature. Each property has a </w:t>
+      </w:r>
+      <w:r>
+        <w:t xml:space="preserve">type, a </w:t>
+      </w:r>
+      <w:r>
+        <w:t>name and value</w:t>
+      </w:r>
+      <w:r>
+        <w:t>.</w:t>
+      </w:r>
+      <w:r>
+        <w:t xml:space="preserve"> Propert</w:t>
+      </w:r>
+      <w:r>
+        <w:t>y</w:t>
+      </w:r>
+      <w:r>
+        <w:t xml:space="preserve"> can be thought of as magnifying </w:t>
+      </w:r>
+      <w:proofErr w:type="spellStart"/>
+      <w:r>
+        <w:t>lense</w:t>
+      </w:r>
+      <w:proofErr w:type="spellEnd"/>
+      <w:r>
+        <w:t xml:space="preserve"> which expose</w:t>
+      </w:r>
+      <w:r>
+        <w:t>s</w:t>
+      </w:r>
+      <w:r>
+        <w:t xml:space="preserve"> </w:t>
+      </w:r>
+      <w:proofErr w:type="gramStart"/>
+      <w:r>
+        <w:t>particular region</w:t>
+      </w:r>
+      <w:proofErr w:type="gramEnd"/>
+      <w:r>
+        <w:t xml:space="preserve"> from the particle signature.</w:t>
+      </w:r>
+      <w:r>
+        <w:t xml:space="preserve"> </w:t>
+      </w:r>
+    </w:p>
+    <w:p>
+      <w:pPr>
+        <w:spacing w:after="0" w:line="240" w:lineRule="auto"/>
+      </w:pPr>
+    </w:p>
+    <w:p>
+      <w:pPr>
+        <w:spacing w:after="0" w:line="240" w:lineRule="auto"/>
+      </w:pPr>
+      <w:r>
+        <w:t xml:space="preserve">The tendency </w:t>
+      </w:r>
+      <w:r>
+        <w:t xml:space="preserve">of a particle </w:t>
+      </w:r>
+      <w:r>
+        <w:t xml:space="preserve">to establish attraction/repellence toward another particle is achieved through the mediation of </w:t>
+      </w:r>
+      <w:r>
+        <w:rPr>
+          <w:i/>
+          <w:iCs/>
+        </w:rPr>
+        <w:t>match-seeking</w:t>
+      </w:r>
+      <w:r>
+        <w:t xml:space="preserve"> particle (aka M-particle) or </w:t>
+      </w:r>
+      <w:r>
+        <w:rPr>
+          <w:i/>
+          <w:iCs/>
+        </w:rPr>
+        <w:t>repelling particle</w:t>
+      </w:r>
+      <w:r>
+        <w:t xml:space="preserve"> (aka R-particle). </w:t>
+      </w:r>
+    </w:p>
+    <w:p>
+      <w:pPr>
+        <w:spacing w:after="0" w:line="240" w:lineRule="auto"/>
+      </w:pPr>
+    </w:p>
+    <w:p>
+      <w:pPr>
+        <w:spacing w:after="0" w:line="240" w:lineRule="auto"/>
+      </w:pPr>
+      <w:r>
+        <w:t>Match-seeker particle</w:t>
+      </w:r>
+    </w:p>
+    <w:p>
+      <w:pPr>
+        <w:spacing w:after="0" w:line="240" w:lineRule="auto"/>
+      </w:pPr>
+      <w:r>
+        <w:t>Match-seeker particle is d</w:t>
+      </w:r>
+      <w:r>
+        <w:t>enoted with M</w:t>
+      </w:r>
+      <w:r>
+        <w:t xml:space="preserve"> aka M-particle</w:t>
+      </w:r>
+      <w:r>
+        <w:t>.</w:t>
+      </w:r>
+      <w:r>
+        <w:t xml:space="preserve"> </w:t>
+      </w:r>
+      <w:r>
+        <w:t>W</w:t>
+      </w:r>
+      <w:r>
+        <w:t xml:space="preserve">e do not usually depict </w:t>
+      </w:r>
+      <w:proofErr w:type="gramStart"/>
+      <w:r>
+        <w:t>those kind of particles</w:t>
+      </w:r>
+      <w:proofErr w:type="gramEnd"/>
+      <w:r>
+        <w:t xml:space="preserve"> in our graph representations.</w:t>
+      </w:r>
+    </w:p>
+    <w:p>
+      <w:pPr>
+        <w:spacing w:after="0" w:line="240" w:lineRule="auto"/>
+      </w:pPr>
+      <w:r>
+        <w:t xml:space="preserve">Attaches to </w:t>
+      </w:r>
+      <w:r>
+        <w:t xml:space="preserve">a specific property with </w:t>
+      </w:r>
+      <w:r>
+        <w:t>type</w:t>
+      </w:r>
+      <w:r>
+        <w:t xml:space="preserve"> </w:t>
+      </w:r>
+      <w:r>
+        <w:rPr>
+          <w:i/>
+          <w:iCs/>
+        </w:rPr>
+        <w:t>`key-match`</w:t>
+      </w:r>
+      <w:r>
+        <w:t xml:space="preserve">, </w:t>
+      </w:r>
+      <w:r>
+        <w:t xml:space="preserve">with specific </w:t>
+      </w:r>
+      <w:r>
+        <w:t xml:space="preserve">name </w:t>
+      </w:r>
+      <w:r>
+        <w:t>and the value</w:t>
+      </w:r>
+      <w:r>
+        <w:t>. The property value</w:t>
+      </w:r>
+      <w:r>
+        <w:t xml:space="preserve"> </w:t>
+      </w:r>
+      <w:r>
+        <w:t xml:space="preserve">is </w:t>
+      </w:r>
+      <w:r>
+        <w:t xml:space="preserve">a vector which </w:t>
+      </w:r>
+      <w:r>
+        <w:t>is a key allowing</w:t>
+      </w:r>
+      <w:r>
+        <w:t xml:space="preserve"> the</w:t>
+      </w:r>
+      <w:r>
+        <w:t xml:space="preserve"> match-seeker particle</w:t>
+      </w:r>
+      <w:r>
+        <w:t xml:space="preserve"> </w:t>
+      </w:r>
+      <w:r>
+        <w:t xml:space="preserve">to be attached </w:t>
+      </w:r>
+      <w:r>
+        <w:t xml:space="preserve">to this property. </w:t>
+      </w:r>
+      <w:r>
+        <w:t xml:space="preserve">The match-seeker particle exposes a pattern serving </w:t>
+      </w:r>
+      <w:r>
+        <w:t>as an attraction of an</w:t>
+      </w:r>
+      <w:r>
+        <w:t xml:space="preserve"> association link particle </w:t>
+      </w:r>
+      <w:r>
+        <w:t>which would recognize the pattern and</w:t>
+      </w:r>
+      <w:r>
+        <w:t xml:space="preserve"> attach to </w:t>
+      </w:r>
+      <w:r>
+        <w:t>the match-seeker</w:t>
+      </w:r>
+      <w:r>
+        <w:t>.</w:t>
+      </w:r>
+      <w:r>
+        <w:t xml:space="preserve"> </w:t>
+      </w:r>
+      <w:r>
+        <w:t xml:space="preserve">Each match-seeker particle has a property </w:t>
+      </w:r>
+      <w:r>
+        <w:rPr>
+          <w:i/>
+          <w:iCs/>
+        </w:rPr>
+        <w:t>`charge`</w:t>
+      </w:r>
+      <w:r>
+        <w:t xml:space="preserve"> (type </w:t>
+      </w:r>
+      <w:r>
+        <w:rPr>
+          <w:i/>
+          <w:iCs/>
+        </w:rPr>
+        <w:t>`default`</w:t>
+      </w:r>
+      <w:r>
+        <w:t xml:space="preserve">) with </w:t>
       </w:r>
       <w:r>
         <w:t xml:space="preserve">a </w:t>
       </w:r>
       <w:r>
-        <w:t xml:space="preserve">very specific way. For the case of the secondary link </w:t>
-      </w:r>
-      <w:proofErr w:type="spellStart"/>
-      <w:r>
-        <w:t>LA</w:t>
-      </w:r>
-      <w:r>
-        <w:t>k</w:t>
-      </w:r>
-      <w:proofErr w:type="spellEnd"/>
-      <w:r>
-        <w:t>(V</w:t>
-      </w:r>
-      <w:r>
-        <w:t>1</w:t>
-      </w:r>
-      <w:r>
-        <w:t xml:space="preserve">) and </w:t>
-      </w:r>
-      <w:proofErr w:type="spellStart"/>
-      <w:r>
-        <w:t>RA</w:t>
-      </w:r>
-      <w:r>
-        <w:t>k</w:t>
-      </w:r>
-      <w:proofErr w:type="spellEnd"/>
-      <w:r>
-        <w:t>(V</w:t>
-      </w:r>
-      <w:r>
-        <w:t>3</w:t>
-      </w:r>
-      <w:r>
-        <w:t>) will shift the signatures of V</w:t>
-      </w:r>
-      <w:r>
-        <w:t>1</w:t>
-      </w:r>
-      <w:r>
-        <w:t xml:space="preserve"> and V</w:t>
-      </w:r>
-      <w:r>
-        <w:t>3</w:t>
-      </w:r>
-      <w:r>
-        <w:t xml:space="preserve"> such that the final matrix Sig(V</w:t>
-      </w:r>
-      <w:r>
-        <w:t>1</w:t>
-      </w:r>
-      <w:r>
-        <w:t xml:space="preserve">) + </w:t>
-      </w:r>
-      <w:proofErr w:type="spellStart"/>
-      <w:r>
-        <w:t>LA</w:t>
-      </w:r>
-      <w:r>
-        <w:t>k</w:t>
-      </w:r>
-      <w:proofErr w:type="spellEnd"/>
-      <w:r>
-        <w:t>(V</w:t>
-      </w:r>
-      <w:r>
-        <w:t>1</w:t>
-      </w:r>
-      <w:r>
-        <w:t>) + Sig(V</w:t>
-      </w:r>
-      <w:r>
-        <w:t>3</w:t>
-      </w:r>
-      <w:r>
-        <w:t xml:space="preserve">) + </w:t>
-      </w:r>
-      <w:proofErr w:type="spellStart"/>
-      <w:r>
-        <w:t>RA</w:t>
-      </w:r>
-      <w:r>
-        <w:t>k</w:t>
-      </w:r>
-      <w:proofErr w:type="spellEnd"/>
-      <w:r>
-        <w:t>(V</w:t>
-      </w:r>
-      <w:r>
-        <w:t>3</w:t>
-      </w:r>
-      <w:r>
-        <w:t>) will contain information for this secondary link</w:t>
-      </w:r>
-      <w:r>
-        <w:t xml:space="preserve"> and the particles it connects</w:t>
-      </w:r>
-      <w:r>
-        <w:t>. Similar</w:t>
-      </w:r>
-      <w:r>
-        <w:t xml:space="preserve"> </w:t>
-      </w:r>
-      <w:r>
-        <w:t xml:space="preserve">expansion holds for the case of remote link. For instance for the </w:t>
-      </w:r>
-      <w:proofErr w:type="spellStart"/>
-      <w:r>
-        <w:t>subparticle</w:t>
-      </w:r>
-      <w:proofErr w:type="spellEnd"/>
-      <w:r>
-        <w:t xml:space="preserve"> P = [</w:t>
-      </w:r>
-      <w:r>
-        <w:t>V1 A1 V2 A3 V3</w:t>
-      </w:r>
-      <w:r>
-        <w:t xml:space="preserve">] shown </w:t>
-      </w:r>
-      <w:r>
-        <w:t xml:space="preserve">on Fig 2 </w:t>
-      </w:r>
-      <w:r>
-        <w:t>we can write</w:t>
-      </w:r>
-    </w:p>
-    <w:p>
-      <w:pPr>
-        <w:spacing w:after="0" w:line="240" w:lineRule="auto"/>
-      </w:pPr>
-      <w:r>
-        <w:t>Sig(P) = Sig([</w:t>
-      </w:r>
-      <w:r>
-        <w:t>V1 A1 V2 A3 V3</w:t>
-      </w:r>
-      <w:r>
-        <w:t xml:space="preserve">]) + </w:t>
-      </w:r>
-      <w:r>
-        <w:t>Sig([V1 Ak V3])</w:t>
-      </w:r>
-      <w:r>
-        <w:t xml:space="preserve"> + </w:t>
-      </w:r>
-      <w:r>
-        <w:t>Sig([V</w:t>
-      </w:r>
-      <w:r>
-        <w:t>3</w:t>
-      </w:r>
-      <w:r>
-        <w:t xml:space="preserve"> Ak</w:t>
-      </w:r>
-      <w:r>
-        <w:t>+1</w:t>
-      </w:r>
-      <w:r>
-        <w:t xml:space="preserve"> </w:t>
-      </w:r>
-      <w:proofErr w:type="spellStart"/>
-      <w:r>
-        <w:t>V</w:t>
-      </w:r>
-      <w:r>
-        <w:t>other</w:t>
-      </w:r>
-      <w:proofErr w:type="spellEnd"/>
-      <w:r>
-        <w:t>])</w:t>
-      </w:r>
-    </w:p>
-    <w:p>
-      <w:pPr>
-        <w:spacing w:after="0" w:line="240" w:lineRule="auto"/>
-      </w:pPr>
-      <w:r>
-        <w:t xml:space="preserve">Here </w:t>
-      </w:r>
-      <w:r>
-        <w:t xml:space="preserve">Sig([V3 Ak+1 </w:t>
-      </w:r>
-      <w:proofErr w:type="spellStart"/>
-      <w:r>
-        <w:t>Vother</w:t>
-      </w:r>
-      <w:proofErr w:type="spellEnd"/>
-      <w:r>
-        <w:t>])</w:t>
-      </w:r>
-      <w:r>
-        <w:t xml:space="preserve"> = LAk+1(V3)</w:t>
-      </w:r>
-      <w:r>
-        <w:t>+RAk+1(</w:t>
-      </w:r>
-      <w:proofErr w:type="spellStart"/>
-      <w:r>
-        <w:t>Vother</w:t>
-      </w:r>
-      <w:proofErr w:type="spellEnd"/>
-      <w:r>
-        <w:t>)</w:t>
-      </w:r>
-    </w:p>
-    <w:p>
-      <w:pPr>
-        <w:spacing w:after="0" w:line="240" w:lineRule="auto"/>
-      </w:pPr>
-      <w:r>
-        <w:t xml:space="preserve">For the case of the </w:t>
-      </w:r>
-      <w:r>
-        <w:t>remote</w:t>
-      </w:r>
-      <w:r>
-        <w:t xml:space="preserve"> link L</w:t>
-      </w:r>
-      <w:r>
-        <w:t>A</w:t>
-      </w:r>
-      <w:r>
-        <w:t>k+1</w:t>
-      </w:r>
-      <w:r>
-        <w:t>(V</w:t>
-      </w:r>
-      <w:r>
-        <w:t>3</w:t>
-      </w:r>
-      <w:r>
-        <w:t>) and RA</w:t>
-      </w:r>
-      <w:r>
-        <w:t>k+1</w:t>
-      </w:r>
-      <w:r>
-        <w:t>(</w:t>
-      </w:r>
-      <w:proofErr w:type="spellStart"/>
-      <w:r>
-        <w:t>V</w:t>
-      </w:r>
-      <w:r>
-        <w:t>other</w:t>
-      </w:r>
-      <w:proofErr w:type="spellEnd"/>
-      <w:r>
-        <w:t>) will shift the signatures of V</w:t>
-      </w:r>
-      <w:r>
-        <w:t>3</w:t>
-      </w:r>
-      <w:r>
-        <w:t xml:space="preserve"> and </w:t>
-      </w:r>
-      <w:proofErr w:type="spellStart"/>
-      <w:r>
-        <w:t>V</w:t>
-      </w:r>
-      <w:r>
-        <w:t>other</w:t>
-      </w:r>
-      <w:proofErr w:type="spellEnd"/>
-      <w:r>
-        <w:t xml:space="preserve"> such that the final matrix Sig(V</w:t>
-      </w:r>
-      <w:r>
-        <w:t>3</w:t>
-      </w:r>
-      <w:r>
-        <w:t>) + L</w:t>
-      </w:r>
-      <w:r>
-        <w:t>Ak+1</w:t>
-      </w:r>
-      <w:r>
-        <w:t>(V</w:t>
-      </w:r>
-      <w:r>
-        <w:t>3</w:t>
-      </w:r>
-      <w:r>
-        <w:t>) + Sig(</w:t>
-      </w:r>
-      <w:proofErr w:type="spellStart"/>
-      <w:r>
-        <w:t>V</w:t>
-      </w:r>
-      <w:r>
-        <w:t>other</w:t>
-      </w:r>
-      <w:proofErr w:type="spellEnd"/>
-      <w:r>
-        <w:t>) + RA</w:t>
-      </w:r>
-      <w:r>
-        <w:t>k+1</w:t>
-      </w:r>
-      <w:r>
-        <w:t>(</w:t>
-      </w:r>
-      <w:proofErr w:type="spellStart"/>
-      <w:r>
-        <w:t>V</w:t>
-      </w:r>
-      <w:r>
-        <w:t>other</w:t>
-      </w:r>
-      <w:proofErr w:type="spellEnd"/>
-      <w:r>
-        <w:t xml:space="preserve">) will contain information for this </w:t>
-      </w:r>
-      <w:r>
-        <w:t>remote</w:t>
-      </w:r>
-      <w:r>
-        <w:t xml:space="preserve"> link</w:t>
-      </w:r>
-      <w:r>
-        <w:t xml:space="preserve"> as well as the particles it connects including the remote object particle</w:t>
-      </w:r>
-      <w:r>
-        <w:t xml:space="preserve"> </w:t>
-      </w:r>
-      <w:proofErr w:type="spellStart"/>
-      <w:r>
-        <w:t>Vother</w:t>
-      </w:r>
-      <w:proofErr w:type="spellEnd"/>
-      <w:r>
-        <w:t>.</w:t>
-      </w:r>
-    </w:p>
-    <w:p>
-      <w:pPr>
-        <w:spacing w:after="0" w:line="240" w:lineRule="auto"/>
-      </w:pPr>
-      <w:r>
-        <w:t xml:space="preserve"> </w:t>
-      </w:r>
-    </w:p>
-    <w:p>
-      <w:pPr>
-        <w:spacing w:after="0" w:line="240" w:lineRule="auto"/>
-      </w:pPr>
-      <w:r>
-        <w:t xml:space="preserve">Particle properties and encoding them </w:t>
-      </w:r>
-      <w:r>
-        <w:t>within</w:t>
-      </w:r>
-      <w:r>
-        <w:t xml:space="preserve"> particle signature</w:t>
-      </w:r>
-    </w:p>
-    <w:p>
-      <w:pPr>
-        <w:spacing w:after="0" w:line="240" w:lineRule="auto"/>
-      </w:pPr>
-      <w:r>
-        <w:t xml:space="preserve">Properties are encoded in specific regions in the particle signature. Each property has a </w:t>
-      </w:r>
-      <w:r>
-        <w:t xml:space="preserve">type, a </w:t>
-      </w:r>
-      <w:r>
-        <w:t>name and value</w:t>
-      </w:r>
-      <w:r>
-        <w:t>.</w:t>
-      </w:r>
-      <w:r>
-        <w:t xml:space="preserve"> Propert</w:t>
-      </w:r>
-      <w:r>
-        <w:t>y</w:t>
-      </w:r>
-      <w:r>
-        <w:t xml:space="preserve"> can be thought of as magnifying </w:t>
-      </w:r>
-      <w:proofErr w:type="spellStart"/>
-      <w:r>
-        <w:t>lense</w:t>
-      </w:r>
-      <w:proofErr w:type="spellEnd"/>
-      <w:r>
-        <w:t xml:space="preserve"> which expose</w:t>
-      </w:r>
-      <w:r>
-        <w:t>s</w:t>
-      </w:r>
-      <w:r>
-        <w:t xml:space="preserve"> particular region from the particle signature.</w:t>
-      </w:r>
-      <w:r>
-        <w:t xml:space="preserve"> </w:t>
-      </w:r>
-    </w:p>
-    <w:p>
-      <w:pPr>
-        <w:spacing w:after="0" w:line="240" w:lineRule="auto"/>
-      </w:pPr>
-    </w:p>
-    <w:p>
-      <w:pPr>
-        <w:spacing w:after="0" w:line="240" w:lineRule="auto"/>
-      </w:pPr>
-      <w:r>
-        <w:t xml:space="preserve">The tendency </w:t>
-      </w:r>
-      <w:r>
-        <w:t xml:space="preserve">of a particle </w:t>
-      </w:r>
-      <w:r>
-        <w:t xml:space="preserve">to establish attraction/repellence toward another particle </w:t>
-      </w:r>
-      <w:r>
-        <w:t xml:space="preserve">is achieved </w:t>
-      </w:r>
-      <w:r>
-        <w:t xml:space="preserve">through the mediation of </w:t>
-      </w:r>
-      <w:r>
-        <w:rPr>
-          <w:i/>
-          <w:iCs/>
-        </w:rPr>
-        <w:t>match-seeking</w:t>
-      </w:r>
-      <w:r>
-        <w:t xml:space="preserve"> particle (aka </w:t>
-      </w:r>
-      <w:r>
-        <w:t>M-particle</w:t>
-      </w:r>
-      <w:r>
-        <w:t>)</w:t>
-      </w:r>
-      <w:r>
-        <w:t xml:space="preserve"> or</w:t>
-      </w:r>
-      <w:r>
-        <w:t xml:space="preserve"> </w:t>
-      </w:r>
-      <w:r>
-        <w:rPr>
-          <w:i/>
-          <w:iCs/>
-        </w:rPr>
-        <w:t>repelling particle</w:t>
-      </w:r>
-      <w:r>
-        <w:t xml:space="preserve"> </w:t>
-      </w:r>
-      <w:r>
-        <w:t xml:space="preserve">(aka </w:t>
-      </w:r>
-      <w:r>
-        <w:t>R-particle</w:t>
-      </w:r>
-      <w:r>
-        <w:t>)</w:t>
-      </w:r>
-      <w:r>
-        <w:t xml:space="preserve">. </w:t>
-      </w:r>
-    </w:p>
-    <w:p>
-      <w:pPr>
-        <w:spacing w:after="0" w:line="240" w:lineRule="auto"/>
-      </w:pPr>
-    </w:p>
-    <w:p>
-      <w:pPr>
-        <w:spacing w:after="0" w:line="240" w:lineRule="auto"/>
-      </w:pPr>
-      <w:r>
-        <w:t>Match-seeker particle</w:t>
-      </w:r>
-    </w:p>
-    <w:p>
-      <w:pPr>
-        <w:spacing w:after="0" w:line="240" w:lineRule="auto"/>
-      </w:pPr>
-      <w:r>
-        <w:t>Match-seeker particle is d</w:t>
-      </w:r>
-      <w:r>
-        <w:t>enoted with M</w:t>
-      </w:r>
-      <w:r>
-        <w:t xml:space="preserve"> aka M-particle</w:t>
-      </w:r>
-      <w:r>
-        <w:t>.</w:t>
-      </w:r>
-      <w:r>
-        <w:t xml:space="preserve"> </w:t>
-      </w:r>
-      <w:r>
-        <w:t>W</w:t>
-      </w:r>
-      <w:r>
-        <w:t>e do not usually depict those kind of particles in our graph representations.</w:t>
-      </w:r>
-    </w:p>
-    <w:p>
-      <w:pPr>
-        <w:spacing w:after="0" w:line="240" w:lineRule="auto"/>
-      </w:pPr>
-      <w:r>
-        <w:t xml:space="preserve">Attaches to </w:t>
-      </w:r>
-      <w:r>
-        <w:t xml:space="preserve">a specific property with </w:t>
-      </w:r>
-      <w:r>
-        <w:t>type</w:t>
-      </w:r>
-      <w:r>
-        <w:t xml:space="preserve"> </w:t>
-      </w:r>
-      <w:r>
-        <w:rPr>
-          <w:i/>
-          <w:iCs/>
-        </w:rPr>
-        <w:t>`key-match`</w:t>
-      </w:r>
-      <w:r>
-        <w:t xml:space="preserve">, </w:t>
-      </w:r>
-      <w:r>
-        <w:t xml:space="preserve">with specific </w:t>
-      </w:r>
-      <w:r>
-        <w:t xml:space="preserve">name </w:t>
-      </w:r>
-      <w:r>
-        <w:t>and the value</w:t>
-      </w:r>
-      <w:r>
-        <w:t>. The property value</w:t>
-      </w:r>
-      <w:r>
-        <w:t xml:space="preserve"> </w:t>
-      </w:r>
-      <w:r>
-        <w:t xml:space="preserve">is </w:t>
-      </w:r>
-      <w:r>
-        <w:t xml:space="preserve">a vector which </w:t>
-      </w:r>
-      <w:r>
-        <w:t>is a key allowing</w:t>
-      </w:r>
-      <w:r>
-        <w:t xml:space="preserve"> the</w:t>
-      </w:r>
-      <w:r>
-        <w:t xml:space="preserve"> match-seeker particle</w:t>
-      </w:r>
-      <w:r>
-        <w:t xml:space="preserve"> </w:t>
-      </w:r>
-      <w:r>
-        <w:t xml:space="preserve">to be attached </w:t>
-      </w:r>
-      <w:r>
-        <w:t xml:space="preserve">to this property. </w:t>
-      </w:r>
-      <w:r>
-        <w:t xml:space="preserve">The match-seeker particle exposes a pattern serving </w:t>
-      </w:r>
-      <w:r>
-        <w:t>as an attraction of an</w:t>
-      </w:r>
-      <w:r>
-        <w:t xml:space="preserve"> association link particle </w:t>
-      </w:r>
-      <w:r>
-        <w:t>which would recognize the pattern and</w:t>
-      </w:r>
-      <w:r>
-        <w:t xml:space="preserve"> attach to </w:t>
-      </w:r>
-      <w:r>
-        <w:t>the match-seeker</w:t>
-      </w:r>
-      <w:r>
-        <w:t>.</w:t>
-      </w:r>
-      <w:r>
-        <w:t xml:space="preserve"> </w:t>
-      </w:r>
-      <w:r>
-        <w:t xml:space="preserve">Each match-seeker particle has a property </w:t>
-      </w:r>
-      <w:r>
-        <w:rPr>
-          <w:i/>
-          <w:iCs/>
-        </w:rPr>
-        <w:t>`charge`</w:t>
-      </w:r>
-      <w:r>
-        <w:t xml:space="preserve"> (type </w:t>
-      </w:r>
-      <w:r>
-        <w:rPr>
-          <w:i/>
-          <w:iCs/>
-        </w:rPr>
-        <w:t>`default`</w:t>
-      </w:r>
-      <w:r>
-        <w:t xml:space="preserve">) with </w:t>
-      </w:r>
-      <w:r>
-        <w:t xml:space="preserve">a </w:t>
-      </w:r>
-      <w:r>
         <w:t>value indicating the strength of the charge.</w:t>
       </w:r>
     </w:p>
@@ -1673,6 +1642,7 @@
         <w:t>Prop(</w:t>
       </w:r>
       <w:proofErr w:type="spellStart"/>
+      <w:proofErr w:type="gramStart"/>
       <w:r>
         <w:t>V,</w:t>
       </w:r>
@@ -1683,6 +1653,7 @@
         </w:rPr>
         <w:t>`</w:t>
       </w:r>
+      <w:proofErr w:type="gramEnd"/>
       <w:r>
         <w:rPr>
           <w:i/>
@@ -1718,9 +1689,11 @@
       <w:pPr>
         <w:spacing w:after="0" w:line="240" w:lineRule="auto"/>
       </w:pPr>
+      <w:proofErr w:type="gramStart"/>
       <w:r>
         <w:t>M(</w:t>
       </w:r>
+      <w:proofErr w:type="gramEnd"/>
       <w:r>
         <w:t xml:space="preserve">key-pattern, </w:t>
       </w:r>
@@ -1741,7 +1714,15 @@
         <w:spacing w:after="0" w:line="240" w:lineRule="auto"/>
       </w:pPr>
       <w:r>
-        <w:t xml:space="preserve"> A(key-pattern,key-pattern2)-----M(key-pattern</w:t>
+        <w:t xml:space="preserve"> A(key-</w:t>
+      </w:r>
+      <w:proofErr w:type="gramStart"/>
+      <w:r>
+        <w:t>pattern,key</w:t>
+      </w:r>
+      <w:proofErr w:type="gramEnd"/>
+      <w:r>
+        <w:t>-pattern2)-----M(key-pattern</w:t>
       </w:r>
       <w:r>
         <w:t>2,key-value)-</w:t>
@@ -1780,10 +1761,7 @@
         <w:t xml:space="preserve"> aka R-particle</w:t>
       </w:r>
       <w:r>
-        <w:t xml:space="preserve">. </w:t>
-      </w:r>
-      <w:r>
-        <w:t>We do not usually depict th</w:t>
+        <w:t>. We do not usually depict th</w:t>
       </w:r>
       <w:r>
         <w:t>is</w:t>
@@ -1828,164 +1806,434 @@
         <w:t>a</w:t>
       </w:r>
       <w:r>
+        <w:t xml:space="preserve"> repelling particle to be attached to this property. The repelling particle</w:t>
+      </w:r>
+      <w:r>
         <w:t xml:space="preserve"> </w:t>
       </w:r>
       <w:r>
-        <w:t>repelling</w:t>
-      </w:r>
-      <w:r>
-        <w:t xml:space="preserve"> particle to be attached to this property. The </w:t>
-      </w:r>
-      <w:r>
-        <w:t>repelling</w:t>
-      </w:r>
-      <w:r>
-        <w:t xml:space="preserve"> particle</w:t>
+        <w:t xml:space="preserve">exposes a pattern serving </w:t>
+      </w:r>
+      <w:r>
+        <w:t>to repel</w:t>
+      </w:r>
+      <w:r>
+        <w:t xml:space="preserve"> an association link particle </w:t>
+      </w:r>
+      <w:r>
+        <w:t>which has a property matching the pattern.</w:t>
+      </w:r>
+      <w:r>
+        <w:t xml:space="preserve"> Each repelling particle has a property </w:t>
+      </w:r>
+      <w:r>
+        <w:rPr>
+          <w:i/>
+          <w:iCs/>
+        </w:rPr>
+        <w:t>`charge`</w:t>
+      </w:r>
+      <w:r>
+        <w:t xml:space="preserve"> (type </w:t>
+      </w:r>
+      <w:r>
+        <w:rPr>
+          <w:i/>
+          <w:iCs/>
+        </w:rPr>
+        <w:t>`</w:t>
+      </w:r>
+      <w:r>
+        <w:rPr>
+          <w:i/>
+          <w:iCs/>
+        </w:rPr>
+        <w:t>float</w:t>
+      </w:r>
+      <w:r>
+        <w:rPr>
+          <w:i/>
+          <w:iCs/>
+        </w:rPr>
+        <w:t>`</w:t>
+      </w:r>
+      <w:r>
+        <w:t>) with a value indicating the strength of the charge.</w:t>
+      </w:r>
+    </w:p>
+    <w:p>
+      <w:pPr>
+        <w:spacing w:after="0" w:line="240" w:lineRule="auto"/>
+      </w:pPr>
+    </w:p>
+    <w:p>
+      <w:pPr>
+        <w:spacing w:after="0" w:line="240" w:lineRule="auto"/>
+      </w:pPr>
+      <w:r>
+        <w:t>To each `</w:t>
+      </w:r>
+      <w:r>
+        <w:rPr>
+          <w:i/>
+          <w:iCs/>
+        </w:rPr>
+        <w:t>key-match</w:t>
+      </w:r>
+      <w:r>
+        <w:t xml:space="preserve">` property of </w:t>
+      </w:r>
+      <w:r>
+        <w:t xml:space="preserve">object particle </w:t>
+      </w:r>
+      <w:r>
+        <w:t xml:space="preserve">V can attach </w:t>
+      </w:r>
+      <w:r>
+        <w:t>either an</w:t>
+      </w:r>
+      <w:r>
+        <w:t xml:space="preserve"> M-particle </w:t>
+      </w:r>
+      <w:r>
+        <w:t>or an</w:t>
+      </w:r>
+      <w:r>
+        <w:t xml:space="preserve"> R-particle. </w:t>
+      </w:r>
+    </w:p>
+    <w:p>
+      <w:pPr>
+        <w:spacing w:after="0" w:line="240" w:lineRule="auto"/>
+      </w:pPr>
+    </w:p>
+    <w:p>
+      <w:pPr>
+        <w:spacing w:after="0" w:line="240" w:lineRule="auto"/>
+      </w:pPr>
+      <w:r>
+        <w:t>Synthesizing new properties and removing existing properties</w:t>
+      </w:r>
+    </w:p>
+    <w:p>
+      <w:pPr>
+        <w:spacing w:after="0" w:line="240" w:lineRule="auto"/>
+        <w:rPr>
+          <w:lang w:val="bg-BG"/>
+        </w:rPr>
+      </w:pPr>
+      <w:r>
+        <w:t xml:space="preserve">Property removal and addition of new properties can happen at </w:t>
+      </w:r>
+      <w:r>
+        <w:rPr>
+          <w:i/>
+          <w:iCs/>
+        </w:rPr>
+        <w:t>t-</w:t>
+      </w:r>
+      <w:r>
+        <w:rPr>
+          <w:i/>
+          <w:iCs/>
+        </w:rPr>
+        <w:t>execution</w:t>
+      </w:r>
+      <w:r>
+        <w:rPr>
+          <w:lang w:val="bg-BG"/>
+        </w:rPr>
+        <w:t>.</w:t>
+      </w:r>
+    </w:p>
+    <w:p>
+      <w:pPr>
+        <w:spacing w:after="0" w:line="240" w:lineRule="auto"/>
+      </w:pPr>
+      <w:r>
+        <w:t xml:space="preserve">The syntax for creating a new property and removing/unregistering an existing one is: </w:t>
+      </w:r>
+    </w:p>
+    <w:p>
+      <w:pPr>
+        <w:spacing w:after="0" w:line="240" w:lineRule="auto"/>
+      </w:pPr>
+      <w:proofErr w:type="spellStart"/>
+      <w:r>
+        <w:t>Prop_new</w:t>
+      </w:r>
+      <w:proofErr w:type="spellEnd"/>
+      <w:r>
+        <w:t xml:space="preserve"> = </w:t>
+      </w:r>
+      <w:r>
+        <w:rPr>
+          <w:i/>
+          <w:iCs/>
+        </w:rPr>
+        <w:t>register-</w:t>
+      </w:r>
+      <w:proofErr w:type="gramStart"/>
+      <w:r>
+        <w:rPr>
+          <w:i/>
+          <w:iCs/>
+        </w:rPr>
+        <w:t>property</w:t>
+      </w:r>
+      <w:r>
+        <w:t>(</w:t>
+      </w:r>
+      <w:proofErr w:type="gramEnd"/>
+      <w:r>
+        <w:t xml:space="preserve">particle, </w:t>
+      </w:r>
+      <w:proofErr w:type="spellStart"/>
+      <w:r>
+        <w:t>property_type</w:t>
+      </w:r>
+      <w:proofErr w:type="spellEnd"/>
+      <w:r>
+        <w:t xml:space="preserve">, </w:t>
+      </w:r>
+      <w:proofErr w:type="spellStart"/>
+      <w:r>
+        <w:t>property_name</w:t>
+      </w:r>
+      <w:proofErr w:type="spellEnd"/>
+      <w:r>
+        <w:t>)</w:t>
+      </w:r>
+    </w:p>
+    <w:p>
+      <w:pPr>
+        <w:spacing w:after="0" w:line="240" w:lineRule="auto"/>
+      </w:pPr>
+      <w:r>
+        <w:rPr>
+          <w:i/>
+          <w:iCs/>
+        </w:rPr>
+        <w:t>unregister-</w:t>
+      </w:r>
+      <w:proofErr w:type="gramStart"/>
+      <w:r>
+        <w:rPr>
+          <w:i/>
+          <w:iCs/>
+        </w:rPr>
+        <w:t>property</w:t>
+      </w:r>
+      <w:r>
+        <w:t>(</w:t>
+      </w:r>
+      <w:proofErr w:type="gramEnd"/>
+      <w:r>
+        <w:t xml:space="preserve">particle, </w:t>
+      </w:r>
+      <w:proofErr w:type="spellStart"/>
+      <w:r>
+        <w:t>property_type</w:t>
+      </w:r>
+      <w:proofErr w:type="spellEnd"/>
+      <w:r>
+        <w:t xml:space="preserve">, </w:t>
+      </w:r>
+      <w:proofErr w:type="spellStart"/>
+      <w:r>
+        <w:t>property_name</w:t>
+      </w:r>
+      <w:proofErr w:type="spellEnd"/>
+      <w:r>
+        <w:t>)</w:t>
+      </w:r>
+    </w:p>
+    <w:p>
+      <w:pPr>
+        <w:spacing w:after="0" w:line="240" w:lineRule="auto"/>
+      </w:pPr>
+      <w:r>
+        <w:t>A</w:t>
+      </w:r>
+      <w:r>
+        <w:t xml:space="preserve"> property is represented by property matrix P[</w:t>
+      </w:r>
+      <w:proofErr w:type="spellStart"/>
+      <w:proofErr w:type="gramStart"/>
+      <w:r>
+        <w:t>i,j</w:t>
+      </w:r>
+      <w:proofErr w:type="spellEnd"/>
+      <w:proofErr w:type="gramEnd"/>
+      <w:r>
+        <w:t xml:space="preserve">]=Prop(V, </w:t>
+      </w:r>
+      <w:proofErr w:type="spellStart"/>
+      <w:r>
+        <w:t>prop_type</w:t>
+      </w:r>
+      <w:proofErr w:type="spellEnd"/>
+      <w:r>
+        <w:t xml:space="preserve">, </w:t>
+      </w:r>
+      <w:proofErr w:type="spellStart"/>
+      <w:r>
+        <w:t>prop_name</w:t>
+      </w:r>
+      <w:proofErr w:type="spellEnd"/>
+      <w:r>
+        <w:t xml:space="preserve">), 0 &lt; </w:t>
+      </w:r>
+      <w:proofErr w:type="spellStart"/>
+      <w:r>
+        <w:t>i</w:t>
+      </w:r>
+      <w:proofErr w:type="spellEnd"/>
+      <w:r>
+        <w:t xml:space="preserve"> &lt; </w:t>
+      </w:r>
+      <w:proofErr w:type="spellStart"/>
+      <w:r>
+        <w:t>mp</w:t>
+      </w:r>
+      <w:proofErr w:type="spellEnd"/>
+      <w:r>
+        <w:t>; 0 &lt; j &lt;</w:t>
       </w:r>
       <w:r>
         <w:t xml:space="preserve"> </w:t>
       </w:r>
       <w:r>
-        <w:t xml:space="preserve">exposes a pattern serving </w:t>
-      </w:r>
-      <w:r>
-        <w:t>to repel</w:t>
-      </w:r>
-      <w:r>
-        <w:t xml:space="preserve"> an association link particle </w:t>
-      </w:r>
-      <w:r>
-        <w:t>which has a property matching the pattern.</w:t>
-      </w:r>
-      <w:r>
-        <w:t xml:space="preserve"> </w:t>
-      </w:r>
-      <w:r>
-        <w:t xml:space="preserve">Each </w:t>
-      </w:r>
-      <w:r>
-        <w:t>repelling</w:t>
-      </w:r>
-      <w:r>
-        <w:t xml:space="preserve"> particle has a property </w:t>
-      </w:r>
-      <w:r>
-        <w:rPr>
-          <w:i/>
-          <w:iCs/>
-        </w:rPr>
-        <w:t>`charge`</w:t>
-      </w:r>
-      <w:r>
-        <w:t xml:space="preserve"> (type </w:t>
-      </w:r>
-      <w:r>
-        <w:rPr>
-          <w:i/>
-          <w:iCs/>
-        </w:rPr>
-        <w:t>`</w:t>
-      </w:r>
-      <w:r>
-        <w:rPr>
-          <w:i/>
-          <w:iCs/>
-        </w:rPr>
-        <w:t>float</w:t>
-      </w:r>
-      <w:r>
-        <w:rPr>
-          <w:i/>
-          <w:iCs/>
-        </w:rPr>
-        <w:t>`</w:t>
-      </w:r>
-      <w:r>
-        <w:t>) with a value indicating the strength of the charge.</w:t>
-      </w:r>
-    </w:p>
-    <w:p>
-      <w:pPr>
-        <w:spacing w:after="0" w:line="240" w:lineRule="auto"/>
-      </w:pPr>
-    </w:p>
-    <w:p>
-      <w:pPr>
-        <w:spacing w:after="0" w:line="240" w:lineRule="auto"/>
-      </w:pPr>
-      <w:r>
-        <w:t>To each `</w:t>
-      </w:r>
-      <w:r>
-        <w:rPr>
-          <w:i/>
-          <w:iCs/>
-        </w:rPr>
-        <w:t>key-match</w:t>
-      </w:r>
-      <w:r>
-        <w:t xml:space="preserve">` property of </w:t>
-      </w:r>
-      <w:r>
-        <w:t xml:space="preserve">object particle </w:t>
-      </w:r>
-      <w:r>
-        <w:t xml:space="preserve">V can attach </w:t>
-      </w:r>
-      <w:r>
-        <w:t>either an</w:t>
-      </w:r>
-      <w:r>
-        <w:t xml:space="preserve"> M-particle </w:t>
-      </w:r>
-      <w:r>
-        <w:t>or an</w:t>
-      </w:r>
-      <w:r>
-        <w:t xml:space="preserve"> R-particle. </w:t>
-      </w:r>
-    </w:p>
-    <w:p>
-      <w:pPr>
-        <w:spacing w:after="0" w:line="240" w:lineRule="auto"/>
-      </w:pPr>
-    </w:p>
-    <w:p>
-      <w:pPr>
-        <w:spacing w:after="0" w:line="240" w:lineRule="auto"/>
-      </w:pPr>
-      <w:r>
-        <w:t>Synthesizing new properties and removing existing properties</w:t>
-      </w:r>
-    </w:p>
-    <w:p>
-      <w:pPr>
-        <w:spacing w:after="0" w:line="240" w:lineRule="auto"/>
-        <w:rPr>
-          <w:lang w:val="bg-BG"/>
-        </w:rPr>
-      </w:pPr>
-      <w:r>
-        <w:t xml:space="preserve">Property removal and addition of new properties can happen at </w:t>
-      </w:r>
-      <w:r>
-        <w:rPr>
-          <w:i/>
-          <w:iCs/>
-        </w:rPr>
-        <w:t>t-</w:t>
-      </w:r>
-      <w:r>
-        <w:rPr>
-          <w:i/>
-          <w:iCs/>
-        </w:rPr>
-        <w:t>execution</w:t>
-      </w:r>
-      <w:r>
-        <w:rPr>
-          <w:lang w:val="bg-BG"/>
-        </w:rPr>
+        <w:t xml:space="preserve">np such that </w:t>
+      </w:r>
+      <w:proofErr w:type="spellStart"/>
+      <w:r>
+        <w:t>mp</w:t>
+      </w:r>
+      <w:proofErr w:type="spellEnd"/>
+      <w:r>
+        <w:t xml:space="preserve"> &lt; </w:t>
+      </w:r>
+      <w:r>
+        <w:t>m</w:t>
+      </w:r>
+      <w:r>
+        <w:t xml:space="preserve"> and np &lt; n. Also for each P[</w:t>
+      </w:r>
+      <w:proofErr w:type="spellStart"/>
+      <w:proofErr w:type="gramStart"/>
+      <w:r>
+        <w:t>i,j</w:t>
+      </w:r>
+      <w:proofErr w:type="spellEnd"/>
+      <w:proofErr w:type="gramEnd"/>
+      <w:r>
+        <w:t>] there exist S[i1,j1] such that P[</w:t>
+      </w:r>
+      <w:proofErr w:type="spellStart"/>
+      <w:r>
+        <w:t>i,j</w:t>
+      </w:r>
+      <w:proofErr w:type="spellEnd"/>
+      <w:r>
+        <w:t>] = S[j1,j1]. Here S=Sig(V) and 0 &lt; i1 &lt; m, 0 &lt; j1 &lt; n.</w:t>
+      </w:r>
+    </w:p>
+    <w:p>
+      <w:pPr>
+        <w:spacing w:after="0" w:line="240" w:lineRule="auto"/>
+      </w:pPr>
+    </w:p>
+    <w:p>
+      <w:pPr>
+        <w:spacing w:after="0" w:line="240" w:lineRule="auto"/>
+      </w:pPr>
+      <w:r>
+        <w:t>Property affinity</w:t>
+      </w:r>
+    </w:p>
+    <w:p>
+      <w:pPr>
+        <w:spacing w:after="0" w:line="240" w:lineRule="auto"/>
+      </w:pPr>
+      <w:r>
+        <w:t xml:space="preserve">If two properties </w:t>
+      </w:r>
+      <w:r>
+        <w:t xml:space="preserve">of two different particles </w:t>
+      </w:r>
+      <w:r>
+        <w:t xml:space="preserve">have affinity for each other </w:t>
+      </w:r>
+      <w:r>
+        <w:t>there will be either M-particle or R-particle which will attach to those properties.</w:t>
+      </w:r>
+    </w:p>
+    <w:p>
+      <w:pPr>
+        <w:spacing w:after="0" w:line="240" w:lineRule="auto"/>
+      </w:pPr>
+    </w:p>
+    <w:p>
+      <w:pPr>
+        <w:spacing w:after="0" w:line="240" w:lineRule="auto"/>
+      </w:pPr>
+      <w:r>
+        <w:t xml:space="preserve">Adding properties at </w:t>
+      </w:r>
+      <w:r>
+        <w:rPr>
+          <w:i/>
+          <w:iCs/>
+        </w:rPr>
+        <w:t>t-recombination</w:t>
+      </w:r>
+    </w:p>
+    <w:p>
+      <w:pPr>
+        <w:spacing w:after="0" w:line="240" w:lineRule="auto"/>
+      </w:pPr>
+      <w:r>
+        <w:t>Properties can be cloned from another existing particle when a new particle is created.</w:t>
+      </w:r>
+    </w:p>
+    <w:p>
+      <w:pPr>
+        <w:spacing w:after="0" w:line="240" w:lineRule="auto"/>
+      </w:pPr>
+    </w:p>
+    <w:p>
+      <w:pPr>
+        <w:spacing w:after="0" w:line="240" w:lineRule="auto"/>
+      </w:pPr>
+      <w:r>
+        <w:t xml:space="preserve">At the time of the </w:t>
+      </w:r>
+      <w:r>
+        <w:rPr>
+          <w:i/>
+          <w:iCs/>
+        </w:rPr>
+        <w:t>initial t-processing</w:t>
+      </w:r>
+      <w:r>
+        <w:rPr>
+          <w:i/>
+          <w:iCs/>
+        </w:rPr>
+        <w:t>,</w:t>
+      </w:r>
+      <w:r>
+        <w:t xml:space="preserve"> naked particles are created which are wired-up in </w:t>
+      </w:r>
+      <w:r>
+        <w:rPr>
+          <w:i/>
+          <w:iCs/>
+        </w:rPr>
+        <w:t>t-path</w:t>
+      </w:r>
+      <w:r>
         <w:t>.</w:t>
       </w:r>
     </w:p>
@@ -1994,44 +2242,98 @@
         <w:spacing w:after="0" w:line="240" w:lineRule="auto"/>
       </w:pPr>
       <w:r>
-        <w:t xml:space="preserve">The syntax for creating a new property and removing/unregistering an existing one is: </w:t>
-      </w:r>
-    </w:p>
-    <w:p>
-      <w:pPr>
-        <w:spacing w:after="0" w:line="240" w:lineRule="auto"/>
-      </w:pPr>
-      <w:proofErr w:type="spellStart"/>
-      <w:r>
-        <w:t>Prop_new</w:t>
-      </w:r>
-      <w:proofErr w:type="spellEnd"/>
-      <w:r>
-        <w:t xml:space="preserve"> = </w:t>
-      </w:r>
-      <w:r>
-        <w:rPr>
-          <w:i/>
-          <w:iCs/>
-        </w:rPr>
-        <w:t>register-property</w:t>
-      </w:r>
-      <w:r>
-        <w:t xml:space="preserve">(particle, </w:t>
-      </w:r>
-      <w:proofErr w:type="spellStart"/>
-      <w:r>
-        <w:t>property_type</w:t>
-      </w:r>
-      <w:proofErr w:type="spellEnd"/>
-      <w:r>
-        <w:t xml:space="preserve">, </w:t>
-      </w:r>
-      <w:proofErr w:type="spellStart"/>
-      <w:r>
-        <w:t>property_name</w:t>
-      </w:r>
-      <w:proofErr w:type="spellEnd"/>
+        <w:t xml:space="preserve">Naked particle – particle which have only couple of properties - a property of type `value` and property of type `association`. For </w:t>
+      </w:r>
+      <w:r>
+        <w:t xml:space="preserve">a </w:t>
+      </w:r>
+      <w:r>
+        <w:t xml:space="preserve">naked </w:t>
+      </w:r>
+      <w:proofErr w:type="gramStart"/>
+      <w:r>
+        <w:t>particle</w:t>
+      </w:r>
+      <w:proofErr w:type="gramEnd"/>
+      <w:r>
+        <w:t xml:space="preserve"> the </w:t>
+      </w:r>
+      <w:r>
+        <w:rPr>
+          <w:i/>
+          <w:iCs/>
+        </w:rPr>
+        <w:t>t-association</w:t>
+      </w:r>
+      <w:r>
+        <w:t xml:space="preserve"> phase has not commenced yet.  </w:t>
+      </w:r>
+    </w:p>
+    <w:p>
+      <w:pPr>
+        <w:spacing w:after="0" w:line="240" w:lineRule="auto"/>
+      </w:pPr>
+      <w:r>
+        <w:t xml:space="preserve">In the </w:t>
+      </w:r>
+      <w:r>
+        <w:rPr>
+          <w:i/>
+          <w:iCs/>
+        </w:rPr>
+        <w:t>t-analysis</w:t>
+      </w:r>
+      <w:r>
+        <w:t xml:space="preserve"> phase through a set of sequential optimization </w:t>
+      </w:r>
+      <w:r>
+        <w:t>steps</w:t>
+      </w:r>
+      <w:r>
+        <w:t xml:space="preserve"> the naked particles are</w:t>
+      </w:r>
+      <w:r>
+        <w:t xml:space="preserve"> determined their type (V-particles, </w:t>
+      </w:r>
+      <w:r>
+        <w:t>A-particles) and are</w:t>
+      </w:r>
+      <w:r>
+        <w:t xml:space="preserve"> “dressed-up” with properties. </w:t>
+      </w:r>
+    </w:p>
+    <w:p>
+      <w:pPr>
+        <w:spacing w:after="0" w:line="240" w:lineRule="auto"/>
+      </w:pPr>
+    </w:p>
+    <w:p>
+      <w:pPr>
+        <w:spacing w:after="0" w:line="240" w:lineRule="auto"/>
+      </w:pPr>
+      <w:r>
+        <w:t>Thought A</w:t>
+      </w:r>
+      <w:r>
+        <w:t>ssociation</w:t>
+      </w:r>
+      <w:r>
+        <w:t xml:space="preserve"> (</w:t>
+      </w:r>
+      <w:r>
+        <w:rPr>
+          <w:i/>
+          <w:iCs/>
+        </w:rPr>
+        <w:t>t-a</w:t>
+      </w:r>
+      <w:r>
+        <w:rPr>
+          <w:i/>
+          <w:iCs/>
+        </w:rPr>
+        <w:t>ssociation</w:t>
+      </w:r>
       <w:r>
         <w:t>)</w:t>
       </w:r>
@@ -2041,212 +2343,24 @@
         <w:spacing w:after="0" w:line="240" w:lineRule="auto"/>
       </w:pPr>
       <w:r>
-        <w:rPr>
-          <w:i/>
-          <w:iCs/>
-        </w:rPr>
-        <w:t>unregister-property</w:t>
-      </w:r>
-      <w:r>
-        <w:t xml:space="preserve">(particle, </w:t>
-      </w:r>
-      <w:proofErr w:type="spellStart"/>
-      <w:r>
-        <w:t>property_type</w:t>
-      </w:r>
-      <w:proofErr w:type="spellEnd"/>
-      <w:r>
-        <w:t xml:space="preserve">, </w:t>
-      </w:r>
-      <w:proofErr w:type="spellStart"/>
-      <w:r>
-        <w:t>property_name</w:t>
-      </w:r>
-      <w:proofErr w:type="spellEnd"/>
-      <w:r>
-        <w:t>)</w:t>
-      </w:r>
-    </w:p>
-    <w:p>
-      <w:pPr>
-        <w:spacing w:after="0" w:line="240" w:lineRule="auto"/>
-      </w:pPr>
-      <w:r>
-        <w:t>A</w:t>
-      </w:r>
-      <w:r>
-        <w:t xml:space="preserve"> property is represented by property matrix P[</w:t>
-      </w:r>
-      <w:proofErr w:type="spellStart"/>
-      <w:r>
-        <w:t>i,j</w:t>
-      </w:r>
-      <w:proofErr w:type="spellEnd"/>
-      <w:r>
-        <w:t xml:space="preserve">]=Prop(V, </w:t>
-      </w:r>
-      <w:proofErr w:type="spellStart"/>
-      <w:r>
-        <w:t>prop_type</w:t>
-      </w:r>
-      <w:proofErr w:type="spellEnd"/>
-      <w:r>
-        <w:t xml:space="preserve">, </w:t>
-      </w:r>
-      <w:proofErr w:type="spellStart"/>
-      <w:r>
-        <w:t>prop_name</w:t>
-      </w:r>
-      <w:proofErr w:type="spellEnd"/>
-      <w:r>
-        <w:t xml:space="preserve">), 0 &lt; </w:t>
-      </w:r>
-      <w:proofErr w:type="spellStart"/>
-      <w:r>
-        <w:t>i</w:t>
-      </w:r>
-      <w:proofErr w:type="spellEnd"/>
-      <w:r>
-        <w:t xml:space="preserve"> &lt; </w:t>
-      </w:r>
-      <w:proofErr w:type="spellStart"/>
-      <w:r>
-        <w:t>mp</w:t>
-      </w:r>
-      <w:proofErr w:type="spellEnd"/>
-      <w:r>
-        <w:t>; 0 &lt; j &lt;</w:t>
-      </w:r>
-      <w:r>
-        <w:t xml:space="preserve"> </w:t>
-      </w:r>
-      <w:r>
-        <w:t xml:space="preserve">np such that </w:t>
-      </w:r>
-      <w:proofErr w:type="spellStart"/>
-      <w:r>
-        <w:t>mp</w:t>
-      </w:r>
-      <w:proofErr w:type="spellEnd"/>
-      <w:r>
-        <w:t xml:space="preserve"> &lt; </w:t>
-      </w:r>
-      <w:r>
-        <w:t>m</w:t>
-      </w:r>
-      <w:r>
-        <w:t xml:space="preserve"> and np &lt; n. Also for each P[</w:t>
-      </w:r>
-      <w:proofErr w:type="spellStart"/>
-      <w:r>
-        <w:t>i,j</w:t>
-      </w:r>
-      <w:proofErr w:type="spellEnd"/>
-      <w:r>
-        <w:t>] there exist S[i1,j1] such that P[</w:t>
-      </w:r>
-      <w:proofErr w:type="spellStart"/>
-      <w:r>
-        <w:t>i,j</w:t>
-      </w:r>
-      <w:proofErr w:type="spellEnd"/>
-      <w:r>
-        <w:t>] = S[j1,j1]. Here S=Sig(V) and 0 &lt; i1 &lt; m, 0 &lt; j1 &lt; n.</w:t>
-      </w:r>
-    </w:p>
-    <w:p>
-      <w:pPr>
-        <w:spacing w:after="0" w:line="240" w:lineRule="auto"/>
-      </w:pPr>
-    </w:p>
-    <w:p>
-      <w:pPr>
-        <w:spacing w:after="0" w:line="240" w:lineRule="auto"/>
-      </w:pPr>
-      <w:r>
-        <w:t>Property affinity</w:t>
-      </w:r>
-    </w:p>
-    <w:p>
-      <w:pPr>
-        <w:spacing w:after="0" w:line="240" w:lineRule="auto"/>
-      </w:pPr>
-      <w:r>
-        <w:t xml:space="preserve">If two properties </w:t>
-      </w:r>
-      <w:r>
-        <w:t xml:space="preserve">of two different particles </w:t>
-      </w:r>
-      <w:r>
-        <w:t xml:space="preserve">have affinity for each other </w:t>
-      </w:r>
-      <w:r>
-        <w:t>there will be either M-particle or R-particle which will attach to those properties.</w:t>
-      </w:r>
-    </w:p>
-    <w:p>
-      <w:pPr>
-        <w:spacing w:after="0" w:line="240" w:lineRule="auto"/>
-      </w:pPr>
-    </w:p>
-    <w:p>
-      <w:pPr>
-        <w:spacing w:after="0" w:line="240" w:lineRule="auto"/>
-      </w:pPr>
-      <w:r>
-        <w:t xml:space="preserve">Adding properties at </w:t>
-      </w:r>
-      <w:r>
-        <w:rPr>
-          <w:i/>
-          <w:iCs/>
-        </w:rPr>
-        <w:t>t-recombination</w:t>
-      </w:r>
-    </w:p>
-    <w:p>
-      <w:pPr>
-        <w:spacing w:after="0" w:line="240" w:lineRule="auto"/>
-      </w:pPr>
-      <w:r>
-        <w:t>Properties can be cloned from another existing particle when a new particle is created.</w:t>
-      </w:r>
-    </w:p>
-    <w:p>
-      <w:pPr>
-        <w:spacing w:after="0" w:line="240" w:lineRule="auto"/>
-      </w:pPr>
-    </w:p>
-    <w:p>
-      <w:pPr>
-        <w:spacing w:after="0" w:line="240" w:lineRule="auto"/>
-      </w:pPr>
-      <w:r>
-        <w:t xml:space="preserve">At the time of the </w:t>
-      </w:r>
-      <w:r>
-        <w:rPr>
-          <w:i/>
-          <w:iCs/>
-        </w:rPr>
-        <w:t>initial t-processing</w:t>
-      </w:r>
-      <w:r>
-        <w:rPr>
-          <w:i/>
-          <w:iCs/>
-        </w:rPr>
-        <w:t>,</w:t>
-      </w:r>
-      <w:r>
-        <w:t xml:space="preserve"> naked particles are created which are wired-up in </w:t>
-      </w:r>
-      <w:r>
-        <w:rPr>
-          <w:i/>
-          <w:iCs/>
-        </w:rPr>
-        <w:t>t-path</w:t>
+        <w:t>Identify particles with similar signatures and link them through M-particles and R-particles</w:t>
+      </w:r>
+      <w:r>
+        <w:t xml:space="preserve"> using </w:t>
+      </w:r>
+      <w:r>
+        <w:rPr>
+          <w:i/>
+          <w:iCs/>
+        </w:rPr>
+        <w:t>similarity</w:t>
+      </w:r>
+      <w:r>
+        <w:rPr>
+          <w:i/>
+          <w:iCs/>
+        </w:rPr>
+        <w:t>-association</w:t>
       </w:r>
       <w:r>
         <w:t>.</w:t>
@@ -2256,56 +2370,11 @@
       <w:pPr>
         <w:spacing w:after="0" w:line="240" w:lineRule="auto"/>
       </w:pPr>
-      <w:r>
-        <w:t xml:space="preserve">In the </w:t>
-      </w:r>
-      <w:r>
-        <w:rPr>
-          <w:i/>
-          <w:iCs/>
-        </w:rPr>
-        <w:t>t-analysis</w:t>
-      </w:r>
-      <w:r>
-        <w:t xml:space="preserve"> phase through a set of sequential optimization </w:t>
-      </w:r>
-      <w:r>
-        <w:t>steps</w:t>
-      </w:r>
-      <w:r>
-        <w:t xml:space="preserve"> the naked particles are “dressed-up” with properties. </w:t>
-      </w:r>
-    </w:p>
-    <w:p>
-      <w:pPr>
-        <w:spacing w:after="0" w:line="240" w:lineRule="auto"/>
-      </w:pPr>
-    </w:p>
-    <w:p>
-      <w:pPr>
-        <w:spacing w:after="0" w:line="240" w:lineRule="auto"/>
-      </w:pPr>
-      <w:r>
-        <w:t>Thought Analysis (</w:t>
-      </w:r>
-      <w:r>
-        <w:rPr>
-          <w:i/>
-          <w:iCs/>
-        </w:rPr>
-        <w:t>t-analysis</w:t>
-      </w:r>
-      <w:r>
-        <w:t>)</w:t>
-      </w:r>
-    </w:p>
-    <w:p>
-      <w:pPr>
-        <w:spacing w:after="0" w:line="240" w:lineRule="auto"/>
-      </w:pPr>
-      <w:r>
-        <w:t>Identify particles with similar signatures and link (similarity link) them through M-particles and R-particles.</w:t>
-      </w:r>
+    </w:p>
+    <w:p>
+      <w:pPr>
+        <w:spacing w:after="0" w:line="240" w:lineRule="auto"/>
+      </w:pPr>
     </w:p>
     <w:sectPr>
       <w:pgSz w:w="12240" w:h="15840"/>

</xml_diff>